<commit_message>
Generación de contratos completa y terminada
</commit_message>
<xml_diff>
--- a/app/static/templates/CONTRATO CENTRO DE DIA-1752465077348-949936205 (1).docx
+++ b/app/static/templates/CONTRATO CENTRO DE DIA-1752465077348-949936205 (1).docx
@@ -1,16 +1,21 @@
 
 <file path=word/document.xml><?xml version="1.0" encoding="utf-8"?>
-<w:document xmlns:wpc="http://schemas.microsoft.com/office/word/2010/wordprocessingCanvas" xmlns:cx="http://schemas.microsoft.com/office/drawing/2014/chartex" xmlns:cx1="http://schemas.microsoft.com/office/drawing/2015/9/8/chartex" xmlns:cx2="http://schemas.microsoft.com/office/drawing/2015/10/21/chartex" xmlns:cx3="http://schemas.microsoft.com/office/drawing/2016/5/9/chartex" xmlns:cx4="http://schemas.microsoft.com/office/drawing/2016/5/10/chartex" xmlns:cx5="http://schemas.microsoft.com/office/drawing/2016/5/11/chartex" xmlns:cx6="http://schemas.microsoft.com/office/drawing/2016/5/12/chartex" xmlns:cx7="http://schemas.microsoft.com/office/drawing/2016/5/13/chartex" xmlns:cx8="http://schemas.microsoft.com/office/drawing/2016/5/14/chartex" xmlns:mc="http://schemas.openxmlformats.org/markup-compatibility/2006" xmlns:aink="http://schemas.microsoft.com/office/drawing/2016/ink" xmlns:am3d="http://schemas.microsoft.com/office/drawing/2017/model3d" xmlns:o="urn:schemas-microsoft-com:office:office" xmlns:oel="http://schemas.microsoft.com/office/2019/extlst" xmlns:r="http://schemas.openxmlformats.org/officeDocument/2006/relationships" xmlns:m="http://schemas.openxmlformats.org/officeDocument/2006/math" xmlns:v="urn:schemas-microsoft-com:vml" xmlns:wp14="http://schemas.microsoft.com/office/word/2010/wordprocessingDrawing" xmlns:wp="http://schemas.openxmlformats.org/drawingml/2006/wordprocessingDrawing" xmlns:w10="urn:schemas-microsoft-com:office:word" xmlns:w="http://schemas.openxmlformats.org/wordprocessingml/2006/main" xmlns:w14="http://schemas.microsoft.com/office/word/2010/wordml" xmlns:w15="http://schemas.microsoft.com/office/word/2012/wordml" xmlns:w16cex="http://schemas.microsoft.com/office/word/2018/wordml/cex" xmlns:w16cid="http://schemas.microsoft.com/office/word/2016/wordml/cid" xmlns:w16="http://schemas.microsoft.com/office/word/2018/wordml" xmlns:w16du="http://schemas.microsoft.com/office/word/2023/wordml/word16du" xmlns:w16sdtdh="http://schemas.microsoft.com/office/word/2020/wordml/sdtdatahash" xmlns:w16se="http://schemas.microsoft.com/office/word/2015/wordml/symex" xmlns:wpg="http://schemas.microsoft.com/office/word/2010/wordprocessingGroup" xmlns:wpi="http://schemas.microsoft.com/office/word/2010/wordprocessingInk" xmlns:wne="http://schemas.microsoft.com/office/word/2006/wordml" xmlns:wps="http://schemas.microsoft.com/office/word/2010/wordprocessingShape" mc:Ignorable="w14 w15 w16se w16cid w16 w16cex w16sdtdh w16du wp14">
+<w:document xmlns:wpc="http://schemas.microsoft.com/office/word/2010/wordprocessingCanvas" xmlns:cx="http://schemas.microsoft.com/office/drawing/2014/chartex" xmlns:cx1="http://schemas.microsoft.com/office/drawing/2015/9/8/chartex" xmlns:cx2="http://schemas.microsoft.com/office/drawing/2015/10/21/chartex" xmlns:cx3="http://schemas.microsoft.com/office/drawing/2016/5/9/chartex" xmlns:cx4="http://schemas.microsoft.com/office/drawing/2016/5/10/chartex" xmlns:cx5="http://schemas.microsoft.com/office/drawing/2016/5/11/chartex" xmlns:cx6="http://schemas.microsoft.com/office/drawing/2016/5/12/chartex" xmlns:cx7="http://schemas.microsoft.com/office/drawing/2016/5/13/chartex" xmlns:cx8="http://schemas.microsoft.com/office/drawing/2016/5/14/chartex" xmlns:mc="http://schemas.openxmlformats.org/markup-compatibility/2006" xmlns:aink="http://schemas.microsoft.com/office/drawing/2016/ink" xmlns:am3d="http://schemas.microsoft.com/office/drawing/2017/model3d" xmlns:o="urn:schemas-microsoft-com:office:office" xmlns:oel="http://schemas.microsoft.com/office/2019/extlst" xmlns:r="http://schemas.openxmlformats.org/officeDocument/2006/relationships" xmlns:m="http://schemas.openxmlformats.org/officeDocument/2006/math" xmlns:v="urn:schemas-microsoft-com:vml" xmlns:wp14="http://schemas.microsoft.com/office/word/2010/wordprocessingDrawing" xmlns:wp="http://schemas.openxmlformats.org/drawingml/2006/wordprocessingDrawing" xmlns:w10="urn:schemas-microsoft-com:office:word" xmlns:w="http://schemas.openxmlformats.org/wordprocessingml/2006/main" xmlns:w14="http://schemas.microsoft.com/office/word/2010/wordml" xmlns:w15="http://schemas.microsoft.com/office/word/2012/wordml" xmlns:w16cex="http://schemas.microsoft.com/office/word/2018/wordml/cex" xmlns:w16cid="http://schemas.microsoft.com/office/word/2016/wordml/cid" xmlns:w16="http://schemas.microsoft.com/office/word/2018/wordml" xmlns:w16du="http://schemas.microsoft.com/office/word/2023/wordml/word16du" xmlns:w16sdtdh="http://schemas.microsoft.com/office/word/2020/wordml/sdtdatahash" xmlns:w16sdtfl="http://schemas.microsoft.com/office/word/2024/wordml/sdtformatlock" xmlns:w16se="http://schemas.microsoft.com/office/word/2015/wordml/symex" xmlns:wpg="http://schemas.microsoft.com/office/word/2010/wordprocessingGroup" xmlns:wpi="http://schemas.microsoft.com/office/word/2010/wordprocessingInk" xmlns:wne="http://schemas.microsoft.com/office/word/2006/wordml" xmlns:wps="http://schemas.microsoft.com/office/word/2010/wordprocessingShape" mc:Ignorable="w14 w15 w16se w16cid w16 w16cex w16sdtdh w16sdtfl w16du wp14">
   <w:body>
     <w:p>
       <w:pPr>
-        <w:rPr>
-          <w:noProof/>
-          <w:sz w:val="22"/>
-        </w:rPr>
-      </w:pPr>
-      <w:r>
-        <w:rPr>
+        <w:jc w:val="center"/>
+        <w:rPr>
+          <w:b/>
+          <w:bCs/>
+          <w:noProof/>
+          <w:sz w:val="22"/>
+        </w:rPr>
+      </w:pPr>
+      <w:r>
+        <w:rPr>
+          <w:b/>
+          <w:bCs/>
           <w:noProof/>
           <w:sz w:val="22"/>
         </w:rPr>
@@ -52,22 +57,40 @@
           <w:noProof/>
           <w:sz w:val="22"/>
         </w:rPr>
-        <w:t>Fecha de impresión: {{fecha_de_impresion}}</w:t>
-      </w:r>
-    </w:p>
-    <w:p>
-      <w:pPr>
-        <w:rPr>
-          <w:noProof/>
-          <w:sz w:val="22"/>
-        </w:rPr>
-      </w:pPr>
-      <w:r>
-        <w:rPr>
-          <w:noProof/>
-          <w:sz w:val="22"/>
-        </w:rPr>
-        <w:t>ID: {{ID_del_paciente_en_base_datos}}</w:t>
+        <w:t xml:space="preserve">Fecha de impresión: </w:t>
+      </w:r>
+      <w:r>
+        <w:rPr>
+          <w:b/>
+          <w:bCs/>
+          <w:noProof/>
+          <w:sz w:val="22"/>
+        </w:rPr>
+        <w:t>{{fecha_de_impresion}}</w:t>
+      </w:r>
+    </w:p>
+    <w:p>
+      <w:pPr>
+        <w:rPr>
+          <w:noProof/>
+          <w:sz w:val="22"/>
+        </w:rPr>
+      </w:pPr>
+      <w:r>
+        <w:rPr>
+          <w:noProof/>
+          <w:sz w:val="22"/>
+        </w:rPr>
+        <w:t xml:space="preserve">ID: </w:t>
+      </w:r>
+      <w:r>
+        <w:rPr>
+          <w:b/>
+          <w:bCs/>
+          <w:noProof/>
+          <w:sz w:val="22"/>
+        </w:rPr>
+        <w:t>{{ID_del_paciente_en_base_datos}}</w:t>
       </w:r>
     </w:p>
     <w:p>
@@ -128,82 +151,136 @@
           <w:noProof/>
           <w:sz w:val="22"/>
         </w:rPr>
-        <w:t>Nombre: {{Nombre_Paciente}}</w:t>
-      </w:r>
-    </w:p>
-    <w:p>
-      <w:pPr>
-        <w:rPr>
-          <w:noProof/>
-          <w:sz w:val="22"/>
-        </w:rPr>
-      </w:pPr>
-      <w:r>
-        <w:rPr>
-          <w:noProof/>
-          <w:sz w:val="22"/>
-        </w:rPr>
-        <w:t>Número de identificación: {{Numero_identificación}}</w:t>
-      </w:r>
-    </w:p>
-    <w:p>
-      <w:pPr>
-        <w:rPr>
-          <w:noProof/>
-          <w:sz w:val="22"/>
-        </w:rPr>
-      </w:pPr>
-      <w:r>
-        <w:rPr>
-          <w:noProof/>
-          <w:sz w:val="22"/>
-        </w:rPr>
-        <w:t>Nacimiento: {{Fecha_Nacimiento}}</w:t>
-      </w:r>
-    </w:p>
-    <w:p>
-      <w:pPr>
-        <w:rPr>
-          <w:noProof/>
-          <w:sz w:val="22"/>
-        </w:rPr>
-      </w:pPr>
-      <w:r>
-        <w:rPr>
-          <w:noProof/>
-          <w:sz w:val="22"/>
-        </w:rPr>
-        <w:t>Convenio: {{Convenio_Con_Empresas}}</w:t>
-      </w:r>
-    </w:p>
-    <w:p>
-      <w:pPr>
-        <w:rPr>
-          <w:noProof/>
-          <w:sz w:val="22"/>
-        </w:rPr>
-      </w:pPr>
-      <w:r>
-        <w:rPr>
-          <w:noProof/>
-          <w:sz w:val="22"/>
-        </w:rPr>
-        <w:t>Sexo: {{Sexo_Paciente}}</w:t>
-      </w:r>
-    </w:p>
-    <w:p>
-      <w:pPr>
-        <w:rPr>
-          <w:noProof/>
-          <w:sz w:val="22"/>
-        </w:rPr>
-      </w:pPr>
-      <w:r>
-        <w:rPr>
-          <w:noProof/>
-          <w:sz w:val="22"/>
-        </w:rPr>
-        <w:t>Edad: {{Edad_Años_Meses}}</w:t>
+        <w:t xml:space="preserve">Nombre: </w:t>
+      </w:r>
+      <w:r>
+        <w:rPr>
+          <w:b/>
+          <w:bCs/>
+          <w:noProof/>
+          <w:sz w:val="22"/>
+        </w:rPr>
+        <w:t>{{Nombre_Paciente}}</w:t>
+      </w:r>
+    </w:p>
+    <w:p>
+      <w:pPr>
+        <w:rPr>
+          <w:noProof/>
+          <w:sz w:val="22"/>
+        </w:rPr>
+      </w:pPr>
+      <w:r>
+        <w:rPr>
+          <w:noProof/>
+          <w:sz w:val="22"/>
+        </w:rPr>
+        <w:t xml:space="preserve">Número de identificación: </w:t>
+      </w:r>
+      <w:r>
+        <w:rPr>
+          <w:b/>
+          <w:bCs/>
+          <w:noProof/>
+          <w:sz w:val="22"/>
+        </w:rPr>
+        <w:t>{{Numero_identificación}}</w:t>
+      </w:r>
+    </w:p>
+    <w:p>
+      <w:pPr>
+        <w:rPr>
+          <w:noProof/>
+          <w:sz w:val="22"/>
+        </w:rPr>
+      </w:pPr>
+      <w:r>
+        <w:rPr>
+          <w:noProof/>
+          <w:sz w:val="22"/>
+        </w:rPr>
+        <w:t xml:space="preserve">Nacimiento: </w:t>
+      </w:r>
+      <w:r>
+        <w:rPr>
+          <w:b/>
+          <w:bCs/>
+          <w:noProof/>
+          <w:sz w:val="22"/>
+        </w:rPr>
+        <w:t>{{Fecha_Nacimiento}}</w:t>
+      </w:r>
+    </w:p>
+    <w:p>
+      <w:pPr>
+        <w:rPr>
+          <w:noProof/>
+          <w:sz w:val="22"/>
+        </w:rPr>
+      </w:pPr>
+      <w:r>
+        <w:rPr>
+          <w:noProof/>
+          <w:sz w:val="22"/>
+        </w:rPr>
+        <w:t>Convenio:</w:t>
+      </w:r>
+      <w:r>
+        <w:rPr>
+          <w:b/>
+          <w:bCs/>
+          <w:noProof/>
+          <w:sz w:val="22"/>
+        </w:rPr>
+        <w:t xml:space="preserve"> {{Convenio_Con_Empresas}}</w:t>
+      </w:r>
+    </w:p>
+    <w:p>
+      <w:pPr>
+        <w:rPr>
+          <w:noProof/>
+          <w:sz w:val="22"/>
+        </w:rPr>
+      </w:pPr>
+      <w:r>
+        <w:rPr>
+          <w:noProof/>
+          <w:sz w:val="22"/>
+        </w:rPr>
+        <w:t xml:space="preserve">Sexo: </w:t>
+      </w:r>
+      <w:r>
+        <w:rPr>
+          <w:b/>
+          <w:bCs/>
+          <w:noProof/>
+          <w:sz w:val="22"/>
+        </w:rPr>
+        <w:t>{{Sexo_Paciente}}</w:t>
+      </w:r>
+    </w:p>
+    <w:p>
+      <w:pPr>
+        <w:rPr>
+          <w:noProof/>
+          <w:sz w:val="22"/>
+        </w:rPr>
+      </w:pPr>
+      <w:r>
+        <w:rPr>
+          <w:noProof/>
+          <w:sz w:val="22"/>
+        </w:rPr>
+        <w:t xml:space="preserve">Edad: </w:t>
+      </w:r>
+      <w:r>
+        <w:rPr>
+          <w:b/>
+          <w:bCs/>
+          <w:noProof/>
+          <w:sz w:val="22"/>
+        </w:rPr>
+        <w:t>{{Edad_Años_Meses}}</w:t>
       </w:r>
     </w:p>
     <w:p>
@@ -287,7 +364,23 @@
           <w:noProof/>
           <w:sz w:val="22"/>
         </w:rPr>
-        <w:t>El usuario (s) ha elegido contratar una tiquetera mensual de {{Numero_de_días_por_tiquetera}} días.</w:t>
+        <w:t xml:space="preserve">El usuario (s) ha elegido contratar una tiquetera mensual de </w:t>
+      </w:r>
+      <w:r>
+        <w:rPr>
+          <w:b/>
+          <w:bCs/>
+          <w:noProof/>
+          <w:sz w:val="22"/>
+        </w:rPr>
+        <w:t>{{Numero_de_días_por_tiquetera}}</w:t>
+      </w:r>
+      <w:r>
+        <w:rPr>
+          <w:noProof/>
+          <w:sz w:val="22"/>
+        </w:rPr>
+        <w:t xml:space="preserve"> días.</w:t>
       </w:r>
     </w:p>
     <w:p>
@@ -595,23 +688,225 @@
           <w:sz w:val="22"/>
         </w:rPr>
       </w:pPr>
-      <w:r>
-        <w:rPr>
-          <w:noProof/>
-          <w:sz w:val="22"/>
-        </w:rPr>
-        <w:t>Firma Paciente: ________________________________</w:t>
-      </w:r>
-    </w:p>
-    <w:p>
-      <w:r>
-        <w:rPr>
-          <w:noProof/>
-          <w:sz w:val="22"/>
-        </w:rPr>
-        <w:t>Firma Profesional: ________________________________</w:t>
-      </w:r>
-    </w:p>
+    </w:p>
+    <w:p>
+      <w:pPr>
+        <w:rPr>
+          <w:noProof/>
+          <w:sz w:val="22"/>
+        </w:rPr>
+      </w:pPr>
+      <w:r>
+        <w:rPr>
+          <w:noProof/>
+          <w:sz w:val="22"/>
+        </w:rPr>
+        <w:br/>
+      </w:r>
+      <w:r>
+        <w:rPr>
+          <w:noProof/>
+          <w:sz w:val="22"/>
+        </w:rPr>
+        <w:br/>
+      </w:r>
+    </w:p>
+    <w:p>
+      <w:pPr>
+        <w:rPr>
+          <w:b/>
+          <w:bCs/>
+          <w:noProof/>
+          <w:sz w:val="22"/>
+          <w:u w:val="single"/>
+        </w:rPr>
+      </w:pPr>
+    </w:p>
+    <w:p>
+      <w:pPr>
+        <w:rPr>
+          <w:b/>
+          <w:bCs/>
+          <w:noProof/>
+          <w:sz w:val="22"/>
+          <w:u w:val="single"/>
+        </w:rPr>
+      </w:pPr>
+    </w:p>
+    <w:p>
+      <w:pPr>
+        <w:rPr>
+          <w:noProof/>
+          <w:sz w:val="22"/>
+        </w:rPr>
+      </w:pPr>
+      <w:r>
+        <w:rPr>
+          <w:b/>
+          <w:bCs/>
+          <w:noProof/>
+          <w:sz w:val="22"/>
+          <w:u w:val="single"/>
+        </w:rPr>
+        <w:t>PAULA ANDREA SALAZAR CALDERON</w:t>
+      </w:r>
+      <w:r>
+        <w:rPr>
+          <w:noProof/>
+          <w:sz w:val="22"/>
+        </w:rPr>
+        <w:t xml:space="preserve">                  </w:t>
+      </w:r>
+      <w:r>
+        <w:rPr>
+          <w:b/>
+          <w:bCs/>
+          <w:noProof/>
+          <w:sz w:val="22"/>
+          <w:u w:val="single"/>
+        </w:rPr>
+        <w:t>{{nombre_del_acudiente}}</w:t>
+      </w:r>
+    </w:p>
+    <w:p>
+      <w:pPr>
+        <w:rPr>
+          <w:b/>
+          <w:bCs/>
+          <w:noProof/>
+          <w:sz w:val="22"/>
+        </w:rPr>
+      </w:pPr>
+      <w:r>
+        <w:rPr>
+          <w:b/>
+          <w:bCs/>
+          <w:noProof/>
+          <w:sz w:val="22"/>
+        </w:rPr>
+        <w:t xml:space="preserve">C.C. 1.017.224.581                             </w:t>
+      </w:r>
+      <w:r>
+        <w:rPr>
+          <w:b/>
+          <w:bCs/>
+          <w:noProof/>
+          <w:sz w:val="22"/>
+        </w:rPr>
+        <w:tab/>
+      </w:r>
+      <w:r>
+        <w:rPr>
+          <w:b/>
+          <w:bCs/>
+          <w:noProof/>
+          <w:sz w:val="22"/>
+        </w:rPr>
+        <w:tab/>
+      </w:r>
+      <w:r>
+        <w:rPr>
+          <w:b/>
+          <w:bCs/>
+          <w:noProof/>
+          <w:sz w:val="22"/>
+        </w:rPr>
+        <w:t xml:space="preserve"> C.C:</w:t>
+      </w:r>
+      <w:r>
+        <w:rPr>
+          <w:b/>
+          <w:bCs/>
+          <w:noProof/>
+          <w:sz w:val="22"/>
+        </w:rPr>
+        <w:t xml:space="preserve"> </w:t>
+      </w:r>
+      <w:r>
+        <w:rPr>
+          <w:b/>
+          <w:bCs/>
+          <w:noProof/>
+          <w:sz w:val="22"/>
+        </w:rPr>
+        <w:t>{{</w:t>
+      </w:r>
+      <w:r>
+        <w:rPr>
+          <w:b/>
+          <w:bCs/>
+          <w:noProof/>
+          <w:sz w:val="22"/>
+        </w:rPr>
+        <w:t>documento</w:t>
+      </w:r>
+      <w:r>
+        <w:rPr>
+          <w:b/>
+          <w:bCs/>
+          <w:noProof/>
+          <w:sz w:val="22"/>
+        </w:rPr>
+        <w:t>_del_</w:t>
+      </w:r>
+      <w:r>
+        <w:rPr>
+          <w:b/>
+          <w:bCs/>
+          <w:noProof/>
+          <w:sz w:val="22"/>
+        </w:rPr>
+        <w:t>acudiente</w:t>
+      </w:r>
+      <w:r>
+        <w:rPr>
+          <w:b/>
+          <w:bCs/>
+          <w:noProof/>
+          <w:sz w:val="22"/>
+        </w:rPr>
+        <w:t>}}</w:t>
+      </w:r>
+    </w:p>
+    <w:p>
+      <w:pPr>
+        <w:rPr>
+          <w:b/>
+          <w:bCs/>
+          <w:noProof/>
+          <w:sz w:val="22"/>
+        </w:rPr>
+      </w:pPr>
+      <w:r>
+        <w:rPr>
+          <w:b/>
+          <w:bCs/>
+          <w:noProof/>
+          <w:sz w:val="22"/>
+        </w:rPr>
+        <w:t>FUNDACIÓN PSICOLÓGA DE ABUELOS                 TELEFONO: {{telefono_del_acudiente}}</w:t>
+      </w:r>
+    </w:p>
+    <w:p>
+      <w:pPr>
+        <w:rPr>
+          <w:b/>
+          <w:bCs/>
+          <w:noProof/>
+          <w:sz w:val="22"/>
+        </w:rPr>
+      </w:pPr>
+      <w:r>
+        <w:rPr>
+          <w:b/>
+          <w:bCs/>
+          <w:noProof/>
+          <w:sz w:val="22"/>
+        </w:rPr>
+        <w:t>Nit: 901593440-1</w:t>
+      </w:r>
+    </w:p>
+    <w:p/>
     <w:sectPr>
       <w:pgSz w:w="12240" w:h="15840"/>
       <w:pgMar w:top="309" w:right="566" w:bottom="329" w:left="722" w:header="720" w:footer="720" w:gutter="0"/>
@@ -622,7 +917,7 @@
 </file>
 
 <file path=word/styles.xml><?xml version="1.0" encoding="utf-8"?>
-<w:styles xmlns:mc="http://schemas.openxmlformats.org/markup-compatibility/2006" xmlns:r="http://schemas.openxmlformats.org/officeDocument/2006/relationships" xmlns:w="http://schemas.openxmlformats.org/wordprocessingml/2006/main" xmlns:w14="http://schemas.microsoft.com/office/word/2010/wordml" xmlns:w15="http://schemas.microsoft.com/office/word/2012/wordml" xmlns:w16cex="http://schemas.microsoft.com/office/word/2018/wordml/cex" xmlns:w16cid="http://schemas.microsoft.com/office/word/2016/wordml/cid" xmlns:w16="http://schemas.microsoft.com/office/word/2018/wordml" xmlns:w16du="http://schemas.microsoft.com/office/word/2023/wordml/word16du" xmlns:w16sdtdh="http://schemas.microsoft.com/office/word/2020/wordml/sdtdatahash" xmlns:w16se="http://schemas.microsoft.com/office/word/2015/wordml/symex" mc:Ignorable="w14 w15 w16se w16cid w16 w16cex w16sdtdh w16du">
+<w:styles xmlns:mc="http://schemas.openxmlformats.org/markup-compatibility/2006" xmlns:r="http://schemas.openxmlformats.org/officeDocument/2006/relationships" xmlns:w="http://schemas.openxmlformats.org/wordprocessingml/2006/main" xmlns:w14="http://schemas.microsoft.com/office/word/2010/wordml" xmlns:w15="http://schemas.microsoft.com/office/word/2012/wordml" xmlns:w16cex="http://schemas.microsoft.com/office/word/2018/wordml/cex" xmlns:w16cid="http://schemas.microsoft.com/office/word/2016/wordml/cid" xmlns:w16="http://schemas.microsoft.com/office/word/2018/wordml" xmlns:w16du="http://schemas.microsoft.com/office/word/2023/wordml/word16du" xmlns:w16sdtdh="http://schemas.microsoft.com/office/word/2020/wordml/sdtdatahash" xmlns:w16sdtfl="http://schemas.microsoft.com/office/word/2024/wordml/sdtformatlock" xmlns:w16se="http://schemas.microsoft.com/office/word/2015/wordml/symex" mc:Ignorable="w14 w15 w16se w16cid w16 w16cex w16sdtdh w16sdtfl w16du">
   <w:docDefaults>
     <w:rPrDefault>
       <w:rPr>

</xml_diff>